<commit_message>
Docx writer: repeat reference doc's sectPr for each new section.
Previously we were only carrying over the reference doc's sectPr
at the end of the document, so it wouldn't affect the intermediate
sections that are now added if `--top-level-division` is `chapter`
or `part`. This could lead to bad results (e.g. page numbering
starting only on the last chapter).

Closes #10577.
</commit_message>
<xml_diff>
--- a/test/docx/golden/custom_style_reference.docx
+++ b/test/docx/golden/custom_style_reference.docx
@@ -92,9 +92,9 @@
       </w:r>
     </w:p>
     <w:sectPr>
-      <w:footnotePr>
-        <w:numRestart w:val="eachSect"/>
-      </w:footnotePr>
+      <w:pgSz w:h="15840" w:w="12240"/>
+      <w:pgMar w:bottom="1440" w:footer="720" w:gutter="0" w:header="720" w:left="1440" w:right="1440" w:top="1440"/>
+      <w:cols w:space="720"/>
     </w:sectPr>
   </w:body>
 </w:document>

</xml_diff>